<commit_message>
Adding optimization to example 1 build.
</commit_message>
<xml_diff>
--- a/Seminar_2/_docs/Izvjestaj2.docx
+++ b/Seminar_2/_docs/Izvjestaj2.docx
@@ -1514,168 +1514,21 @@
       </w:pPr>
       <w:bookmarkStart w:id="1" w:name="_Toc514593399"/>
       <w:bookmarkEnd w:id="1"/>
-    </w:p>
-    <w:p>
-      <w:pPr>
-        <w:pStyle w:val="Heading1"/>
-      </w:pPr>
-      <w:bookmarkStart w:id="2" w:name="_Toc514593400"/>
-      <w:bookmarkEnd w:id="2"/>
-    </w:p>
-    <w:p>
-      <w:pPr>
-        <w:pStyle w:val="Heading1"/>
-      </w:pPr>
-      <w:bookmarkStart w:id="3" w:name="_Toc514593401"/>
-      <w:bookmarkEnd w:id="3"/>
-    </w:p>
-    <w:p>
-      <w:pPr>
-        <w:pStyle w:val="Heading1"/>
-      </w:pPr>
-      <w:bookmarkStart w:id="4" w:name="_Toc514593402"/>
-      <w:bookmarkEnd w:id="4"/>
-    </w:p>
-    <w:p>
-      <w:pPr>
-        <w:pStyle w:val="Heading1"/>
-      </w:pPr>
-      <w:bookmarkStart w:id="5" w:name="_Toc514593403"/>
-      <w:bookmarkEnd w:id="5"/>
-    </w:p>
-    <w:p>
-      <w:pPr>
-        <w:pStyle w:val="Heading1"/>
-      </w:pPr>
-      <w:bookmarkStart w:id="6" w:name="_Toc514593404"/>
       <w:r>
         <w:lastRenderedPageBreak/>
-        <w:t>Konzistencija brze memorije</w:t>
-      </w:r>
-      <w:bookmarkEnd w:id="6"/>
-    </w:p>
-    <w:p>
-      <w:pPr>
-        <w:spacing w:line="360" w:lineRule="auto"/>
-        <w:jc w:val="both"/>
-        <w:rPr>
-          <w:rFonts w:ascii="Times New Roman" w:hAnsi="Times New Roman" w:cs="Times New Roman"/>
-          <w:sz w:val="24"/>
-          <w:szCs w:val="24"/>
-        </w:rPr>
-      </w:pPr>
-      <w:r>
-        <w:rPr>
-          <w:rFonts w:ascii="Times New Roman" w:hAnsi="Times New Roman" w:cs="Times New Roman"/>
-          <w:sz w:val="24"/>
-          <w:szCs w:val="24"/>
-        </w:rPr>
-        <w:t>S problemom konzistencije brza memorija susreće se gotovo na svim više-jezgrenim računalima. To je uzrokovano činjenicom da svaka od jezgara ima svoju zasebnu brzu memoriju</w:t>
-      </w:r>
-      <w:r>
-        <w:rPr>
-          <w:rFonts w:ascii="Times New Roman" w:hAnsi="Times New Roman" w:cs="Times New Roman"/>
-          <w:sz w:val="24"/>
-          <w:szCs w:val="24"/>
-        </w:rPr>
-        <w:t xml:space="preserve"> (L1 i L2 dio)</w:t>
-      </w:r>
-      <w:r>
-        <w:rPr>
-          <w:rFonts w:ascii="Times New Roman" w:hAnsi="Times New Roman" w:cs="Times New Roman"/>
-          <w:sz w:val="24"/>
-          <w:szCs w:val="24"/>
-        </w:rPr>
-        <w:t>, što se može vidjeti na slici</w:t>
-      </w:r>
-      <w:r>
-        <w:rPr>
-          <w:rFonts w:ascii="Times New Roman" w:hAnsi="Times New Roman" w:cs="Times New Roman"/>
-          <w:sz w:val="24"/>
-          <w:szCs w:val="24"/>
-        </w:rPr>
-        <w:t xml:space="preserve"> </w:t>
-      </w:r>
-      <w:r>
-        <w:rPr>
-          <w:rFonts w:ascii="Times New Roman" w:hAnsi="Times New Roman" w:cs="Times New Roman"/>
-          <w:sz w:val="24"/>
-          <w:szCs w:val="24"/>
-        </w:rPr>
-        <w:fldChar w:fldCharType="begin"/>
-      </w:r>
-      <w:r>
-        <w:rPr>
-          <w:rFonts w:ascii="Times New Roman" w:hAnsi="Times New Roman" w:cs="Times New Roman"/>
-          <w:sz w:val="24"/>
-          <w:szCs w:val="24"/>
-        </w:rPr>
-        <w:instrText xml:space="preserve"> REF _Ref514597299 \p \h </w:instrText>
-      </w:r>
-      <w:r>
-        <w:rPr>
-          <w:rFonts w:ascii="Times New Roman" w:hAnsi="Times New Roman" w:cs="Times New Roman"/>
-          <w:sz w:val="24"/>
-          <w:szCs w:val="24"/>
-        </w:rPr>
-      </w:r>
-      <w:r>
-        <w:rPr>
-          <w:rFonts w:ascii="Times New Roman" w:hAnsi="Times New Roman" w:cs="Times New Roman"/>
-          <w:sz w:val="24"/>
-          <w:szCs w:val="24"/>
-        </w:rPr>
-        <w:fldChar w:fldCharType="separate"/>
-      </w:r>
-      <w:r>
-        <w:rPr>
-          <w:rFonts w:ascii="Times New Roman" w:hAnsi="Times New Roman" w:cs="Times New Roman"/>
-          <w:sz w:val="24"/>
-          <w:szCs w:val="24"/>
-        </w:rPr>
-        <w:t>ispod</w:t>
-      </w:r>
-      <w:r>
-        <w:rPr>
-          <w:rFonts w:ascii="Times New Roman" w:hAnsi="Times New Roman" w:cs="Times New Roman"/>
-          <w:sz w:val="24"/>
-          <w:szCs w:val="24"/>
-        </w:rPr>
-        <w:fldChar w:fldCharType="end"/>
-      </w:r>
-      <w:r>
-        <w:rPr>
-          <w:rFonts w:ascii="Times New Roman" w:hAnsi="Times New Roman" w:cs="Times New Roman"/>
-          <w:sz w:val="24"/>
-          <w:szCs w:val="24"/>
-        </w:rPr>
-        <w:t>. Na njoj je prikazan ispis programa CPU-Z te prikazuje detaljne podatke o brzoj memoriji za procesor koji se nalazi unutar računala .</w:t>
-      </w:r>
-    </w:p>
-    <w:p>
-      <w:pPr>
-        <w:spacing w:line="360" w:lineRule="auto"/>
-        <w:jc w:val="both"/>
-        <w:rPr>
-          <w:rFonts w:ascii="Times New Roman" w:hAnsi="Times New Roman" w:cs="Times New Roman"/>
-          <w:sz w:val="24"/>
-          <w:szCs w:val="24"/>
-        </w:rPr>
-      </w:pPr>
-    </w:p>
-    <w:p>
-      <w:pPr>
-        <w:jc w:val="center"/>
-      </w:pPr>
+        <w:t>Performance i pristup memoriji</w:t>
+      </w:r>
+    </w:p>
+    <w:p>
       <w:r>
         <w:rPr>
           <w:noProof/>
         </w:rPr>
         <w:drawing>
-          <wp:inline distT="0" distB="0" distL="0" distR="0" wp14:anchorId="3BADD8E1" wp14:editId="176603BC">
-            <wp:extent cx="3238500" cy="2305050"/>
-            <wp:effectExtent l="0" t="0" r="0" b="0"/>
-            <wp:docPr id="7" name="Picture 7"/>
+          <wp:inline distT="0" distB="0" distL="0" distR="0" wp14:anchorId="116ADC95" wp14:editId="4B9CFED8">
+            <wp:extent cx="1028700" cy="428625"/>
+            <wp:effectExtent l="0" t="0" r="0" b="9525"/>
+            <wp:docPr id="8" name="Picture 8"/>
             <wp:cNvGraphicFramePr>
               <a:graphicFrameLocks xmlns:a="http://schemas.openxmlformats.org/drawingml/2006/main" noChangeAspect="1"/>
             </wp:cNvGraphicFramePr>
@@ -1695,7 +1548,7 @@
                   <pic:spPr>
                     <a:xfrm>
                       <a:off x="0" y="0"/>
-                      <a:ext cx="3238500" cy="2305050"/>
+                      <a:ext cx="1028700" cy="428625"/>
                     </a:xfrm>
                     <a:prstGeom prst="rect">
                       <a:avLst/>
@@ -1707,170 +1560,48 @@
           </wp:inline>
         </w:drawing>
       </w:r>
-    </w:p>
-    <w:p>
-      <w:pPr>
-        <w:pStyle w:val="Caption"/>
-        <w:spacing w:after="240" w:line="360" w:lineRule="auto"/>
-        <w:jc w:val="center"/>
-        <w:rPr>
-          <w:rFonts w:ascii="Times New Roman" w:eastAsia="Calibri" w:hAnsi="Times New Roman" w:cs="Times New Roman"/>
-          <w:bCs/>
-          <w:iCs w:val="0"/>
-          <w:color w:val="auto"/>
-          <w:sz w:val="24"/>
-          <w:szCs w:val="24"/>
-        </w:rPr>
-      </w:pPr>
-      <w:bookmarkStart w:id="7" w:name="_Ref514597299"/>
-      <w:r>
-        <w:rPr>
-          <w:rFonts w:ascii="Times New Roman" w:eastAsia="Calibri" w:hAnsi="Times New Roman" w:cs="Times New Roman"/>
-          <w:bCs/>
-          <w:iCs w:val="0"/>
-          <w:color w:val="auto"/>
-          <w:sz w:val="24"/>
-          <w:szCs w:val="24"/>
-        </w:rPr>
-        <w:t xml:space="preserve">Slika </w:t>
-      </w:r>
-      <w:r>
-        <w:rPr>
-          <w:rFonts w:ascii="Times New Roman" w:eastAsia="Calibri" w:hAnsi="Times New Roman" w:cs="Times New Roman"/>
-          <w:bCs/>
-          <w:iCs w:val="0"/>
-          <w:color w:val="auto"/>
-          <w:sz w:val="24"/>
-          <w:szCs w:val="24"/>
-        </w:rPr>
-        <w:fldChar w:fldCharType="begin"/>
-      </w:r>
-      <w:r>
-        <w:rPr>
-          <w:rFonts w:ascii="Times New Roman" w:eastAsia="Calibri" w:hAnsi="Times New Roman" w:cs="Times New Roman"/>
-          <w:bCs/>
-          <w:iCs w:val="0"/>
-          <w:color w:val="auto"/>
-          <w:sz w:val="24"/>
-          <w:szCs w:val="24"/>
-        </w:rPr>
-        <w:instrText xml:space="preserve"> STYLEREF 1 \s </w:instrText>
-      </w:r>
-      <w:r>
-        <w:rPr>
-          <w:rFonts w:ascii="Times New Roman" w:eastAsia="Calibri" w:hAnsi="Times New Roman" w:cs="Times New Roman"/>
-          <w:bCs/>
-          <w:iCs w:val="0"/>
-          <w:color w:val="auto"/>
-          <w:sz w:val="24"/>
-          <w:szCs w:val="24"/>
-        </w:rPr>
-        <w:fldChar w:fldCharType="separate"/>
-      </w:r>
-      <w:r>
-        <w:rPr>
-          <w:rFonts w:ascii="Times New Roman" w:eastAsia="Calibri" w:hAnsi="Times New Roman" w:cs="Times New Roman"/>
-          <w:bCs/>
-          <w:iCs w:val="0"/>
-          <w:noProof/>
-          <w:color w:val="auto"/>
-          <w:sz w:val="24"/>
-          <w:szCs w:val="24"/>
-        </w:rPr>
-        <w:t>6</w:t>
-      </w:r>
-      <w:r>
-        <w:rPr>
-          <w:rFonts w:ascii="Times New Roman" w:eastAsia="Calibri" w:hAnsi="Times New Roman" w:cs="Times New Roman"/>
-          <w:bCs/>
-          <w:iCs w:val="0"/>
-          <w:color w:val="auto"/>
-          <w:sz w:val="24"/>
-          <w:szCs w:val="24"/>
-        </w:rPr>
-        <w:fldChar w:fldCharType="end"/>
-      </w:r>
-      <w:r>
-        <w:rPr>
-          <w:rFonts w:ascii="Times New Roman" w:eastAsia="Calibri" w:hAnsi="Times New Roman" w:cs="Times New Roman"/>
-          <w:bCs/>
-          <w:iCs w:val="0"/>
-          <w:color w:val="auto"/>
-          <w:sz w:val="24"/>
-          <w:szCs w:val="24"/>
-        </w:rPr>
-        <w:t>.</w:t>
-      </w:r>
-      <w:r>
-        <w:rPr>
-          <w:rFonts w:ascii="Times New Roman" w:eastAsia="Calibri" w:hAnsi="Times New Roman" w:cs="Times New Roman"/>
-          <w:bCs/>
-          <w:iCs w:val="0"/>
-          <w:color w:val="auto"/>
-          <w:sz w:val="24"/>
-          <w:szCs w:val="24"/>
-        </w:rPr>
-        <w:fldChar w:fldCharType="begin"/>
-      </w:r>
-      <w:r>
-        <w:rPr>
-          <w:rFonts w:ascii="Times New Roman" w:eastAsia="Calibri" w:hAnsi="Times New Roman" w:cs="Times New Roman"/>
-          <w:bCs/>
-          <w:iCs w:val="0"/>
-          <w:color w:val="auto"/>
-          <w:sz w:val="24"/>
-          <w:szCs w:val="24"/>
-        </w:rPr>
-        <w:instrText xml:space="preserve"> SEQ Slika \* ARABIC \s 1 </w:instrText>
-      </w:r>
-      <w:r>
-        <w:rPr>
-          <w:rFonts w:ascii="Times New Roman" w:eastAsia="Calibri" w:hAnsi="Times New Roman" w:cs="Times New Roman"/>
-          <w:bCs/>
-          <w:iCs w:val="0"/>
-          <w:color w:val="auto"/>
-          <w:sz w:val="24"/>
-          <w:szCs w:val="24"/>
-        </w:rPr>
-        <w:fldChar w:fldCharType="separate"/>
-      </w:r>
-      <w:r>
-        <w:rPr>
-          <w:rFonts w:ascii="Times New Roman" w:eastAsia="Calibri" w:hAnsi="Times New Roman" w:cs="Times New Roman"/>
-          <w:bCs/>
-          <w:iCs w:val="0"/>
-          <w:noProof/>
-          <w:color w:val="auto"/>
-          <w:sz w:val="24"/>
-          <w:szCs w:val="24"/>
-        </w:rPr>
-        <w:t>1</w:t>
-      </w:r>
-      <w:r>
-        <w:rPr>
-          <w:rFonts w:ascii="Times New Roman" w:eastAsia="Calibri" w:hAnsi="Times New Roman" w:cs="Times New Roman"/>
-          <w:bCs/>
-          <w:iCs w:val="0"/>
-          <w:color w:val="auto"/>
-          <w:sz w:val="24"/>
-          <w:szCs w:val="24"/>
-        </w:rPr>
-        <w:fldChar w:fldCharType="end"/>
-      </w:r>
-      <w:r>
-        <w:rPr>
-          <w:rFonts w:ascii="Times New Roman" w:eastAsia="Calibri" w:hAnsi="Times New Roman" w:cs="Times New Roman"/>
-          <w:bCs/>
-          <w:iCs w:val="0"/>
-          <w:color w:val="auto"/>
-          <w:sz w:val="24"/>
-          <w:szCs w:val="24"/>
-        </w:rPr>
-        <w:t>. Ispis programa CPU-Z</w:t>
+      <w:bookmarkStart w:id="2" w:name="_GoBack"/>
+      <w:bookmarkEnd w:id="2"/>
+    </w:p>
+    <w:p>
+      <w:pPr>
+        <w:pStyle w:val="Heading1"/>
+      </w:pPr>
+      <w:bookmarkStart w:id="3" w:name="_Toc514593400"/>
+      <w:bookmarkEnd w:id="3"/>
+    </w:p>
+    <w:p>
+      <w:pPr>
+        <w:pStyle w:val="Heading1"/>
+      </w:pPr>
+      <w:bookmarkStart w:id="4" w:name="_Toc514593401"/>
+      <w:bookmarkEnd w:id="4"/>
+    </w:p>
+    <w:p>
+      <w:pPr>
+        <w:pStyle w:val="Heading1"/>
+      </w:pPr>
+      <w:bookmarkStart w:id="5" w:name="_Toc514593402"/>
+      <w:bookmarkEnd w:id="5"/>
+    </w:p>
+    <w:p>
+      <w:pPr>
+        <w:pStyle w:val="Heading1"/>
+      </w:pPr>
+      <w:bookmarkStart w:id="6" w:name="_Toc514593403"/>
+      <w:bookmarkEnd w:id="6"/>
+    </w:p>
+    <w:p>
+      <w:pPr>
+        <w:pStyle w:val="Heading1"/>
+      </w:pPr>
+      <w:bookmarkStart w:id="7" w:name="_Toc514593404"/>
+      <w:r>
+        <w:lastRenderedPageBreak/>
+        <w:t>Konzistencija brze memorije</w:t>
       </w:r>
       <w:bookmarkEnd w:id="7"/>
     </w:p>
-    <w:p/>
     <w:p>
       <w:pPr>
         <w:spacing w:line="360" w:lineRule="auto"/>
@@ -1887,7 +1618,7 @@
           <w:sz w:val="24"/>
           <w:szCs w:val="24"/>
         </w:rPr>
-        <w:t>Problem možemo demonstrirati programom danim u prilogu (</w:t>
+        <w:t>S problemom konzistencije brza memorija susreće se gotovo na svim više-jezgrenim računalima. To je uzrokovano činjenicom da svaka od jezgara ima svoju zasebnu brzu memoriju</w:t>
       </w:r>
       <w:r>
         <w:rPr>
@@ -1895,6 +1626,30 @@
           <w:sz w:val="24"/>
           <w:szCs w:val="24"/>
         </w:rPr>
+        <w:t xml:space="preserve"> (L1 i L2 dio)</w:t>
+      </w:r>
+      <w:r>
+        <w:rPr>
+          <w:rFonts w:ascii="Times New Roman" w:hAnsi="Times New Roman" w:cs="Times New Roman"/>
+          <w:sz w:val="24"/>
+          <w:szCs w:val="24"/>
+        </w:rPr>
+        <w:t>, što se može vidjeti na slici</w:t>
+      </w:r>
+      <w:r>
+        <w:rPr>
+          <w:rFonts w:ascii="Times New Roman" w:hAnsi="Times New Roman" w:cs="Times New Roman"/>
+          <w:sz w:val="24"/>
+          <w:szCs w:val="24"/>
+        </w:rPr>
+        <w:t xml:space="preserve"> </w:t>
+      </w:r>
+      <w:r>
+        <w:rPr>
+          <w:rFonts w:ascii="Times New Roman" w:hAnsi="Times New Roman" w:cs="Times New Roman"/>
+          <w:sz w:val="24"/>
+          <w:szCs w:val="24"/>
+        </w:rPr>
         <w:fldChar w:fldCharType="begin"/>
       </w:r>
       <w:r>
@@ -1903,7 +1658,7 @@
           <w:sz w:val="24"/>
           <w:szCs w:val="24"/>
         </w:rPr>
-        <w:instrText xml:space="preserve"> REF _Ref514597500 \r \h </w:instrText>
+        <w:instrText xml:space="preserve"> REF _Ref514597299 \p \h </w:instrText>
       </w:r>
       <w:r>
         <w:rPr>
@@ -1918,7 +1673,7 @@
           <w:sz w:val="24"/>
           <w:szCs w:val="24"/>
         </w:rPr>
-        <w:instrText xml:space="preserve"> \* MERGEFORMAT </w:instrText>
+        <w:fldChar w:fldCharType="separate"/>
       </w:r>
       <w:r>
         <w:rPr>
@@ -1926,7 +1681,7 @@
           <w:sz w:val="24"/>
           <w:szCs w:val="24"/>
         </w:rPr>
-        <w:fldChar w:fldCharType="separate"/>
+        <w:t>ispod</w:t>
       </w:r>
       <w:r>
         <w:rPr>
@@ -1934,7 +1689,7 @@
           <w:sz w:val="24"/>
           <w:szCs w:val="24"/>
         </w:rPr>
-        <w:t>8.6</w:t>
+        <w:fldChar w:fldCharType="end"/>
       </w:r>
       <w:r>
         <w:rPr>
@@ -1942,81 +1697,20 @@
           <w:sz w:val="24"/>
           <w:szCs w:val="24"/>
         </w:rPr>
-        <w:fldChar w:fldCharType="end"/>
-      </w:r>
-      <w:r>
+        <w:t>. Na njoj je prikazan ispis programa CPU-Z te prikazuje detaljne podatke o brzoj memoriji za procesor koji se nalazi unutar računala .</w:t>
+      </w:r>
+    </w:p>
+    <w:p>
+      <w:pPr>
+        <w:spacing w:line="360" w:lineRule="auto"/>
+        <w:jc w:val="both"/>
         <w:rPr>
           <w:rFonts w:ascii="Times New Roman" w:hAnsi="Times New Roman" w:cs="Times New Roman"/>
           <w:sz w:val="24"/>
           <w:szCs w:val="24"/>
         </w:rPr>
-        <w:t>). Ako ga pokrenemo dobijemo  ispis dan u nastavku (</w:t>
-      </w:r>
-      <w:r>
-        <w:rPr>
-          <w:rFonts w:ascii="Times New Roman" w:hAnsi="Times New Roman" w:cs="Times New Roman"/>
-          <w:sz w:val="24"/>
-          <w:szCs w:val="24"/>
-        </w:rPr>
-        <w:fldChar w:fldCharType="begin"/>
-      </w:r>
-      <w:r>
-        <w:rPr>
-          <w:rFonts w:ascii="Times New Roman" w:hAnsi="Times New Roman" w:cs="Times New Roman"/>
-          <w:sz w:val="24"/>
-          <w:szCs w:val="24"/>
-        </w:rPr>
-        <w:instrText xml:space="preserve"> REF _Ref514597484 \h </w:instrText>
-      </w:r>
-      <w:r>
-        <w:rPr>
-          <w:rFonts w:ascii="Times New Roman" w:hAnsi="Times New Roman" w:cs="Times New Roman"/>
-          <w:sz w:val="24"/>
-          <w:szCs w:val="24"/>
-        </w:rPr>
-      </w:r>
-      <w:r>
-        <w:rPr>
-          <w:rFonts w:ascii="Times New Roman" w:hAnsi="Times New Roman" w:cs="Times New Roman"/>
-          <w:sz w:val="24"/>
-          <w:szCs w:val="24"/>
-        </w:rPr>
-        <w:instrText xml:space="preserve"> \* MERGEFORMAT </w:instrText>
-      </w:r>
-      <w:r>
-        <w:rPr>
-          <w:rFonts w:ascii="Times New Roman" w:hAnsi="Times New Roman" w:cs="Times New Roman"/>
-          <w:sz w:val="24"/>
-          <w:szCs w:val="24"/>
-        </w:rPr>
-        <w:fldChar w:fldCharType="separate"/>
-      </w:r>
-      <w:r>
-        <w:rPr>
-          <w:rFonts w:ascii="Times New Roman" w:hAnsi="Times New Roman" w:cs="Times New Roman"/>
-          <w:sz w:val="24"/>
-          <w:szCs w:val="24"/>
-        </w:rPr>
-        <w:t>Slika 6.2</w:t>
-      </w:r>
-      <w:r>
-        <w:rPr>
-          <w:rFonts w:ascii="Times New Roman" w:hAnsi="Times New Roman" w:cs="Times New Roman"/>
-          <w:sz w:val="24"/>
-          <w:szCs w:val="24"/>
-        </w:rPr>
-        <w:fldChar w:fldCharType="end"/>
-      </w:r>
-      <w:r>
-        <w:rPr>
-          <w:rFonts w:ascii="Times New Roman" w:hAnsi="Times New Roman" w:cs="Times New Roman"/>
-          <w:sz w:val="24"/>
-          <w:szCs w:val="24"/>
-        </w:rPr>
-        <w:t>).</w:t>
-      </w:r>
-    </w:p>
-    <w:p/>
+      </w:pPr>
+    </w:p>
     <w:p>
       <w:pPr>
         <w:jc w:val="center"/>
@@ -2026,10 +1720,10 @@
           <w:noProof/>
         </w:rPr>
         <w:drawing>
-          <wp:inline distT="0" distB="0" distL="0" distR="0" wp14:anchorId="0B1FF189" wp14:editId="6381C3BF">
-            <wp:extent cx="2047875" cy="409575"/>
-            <wp:effectExtent l="0" t="0" r="9525" b="9525"/>
-            <wp:docPr id="6" name="Picture 6"/>
+          <wp:inline distT="0" distB="0" distL="0" distR="0" wp14:anchorId="3BADD8E1" wp14:editId="176603BC">
+            <wp:extent cx="3238500" cy="2305050"/>
+            <wp:effectExtent l="0" t="0" r="0" b="0"/>
+            <wp:docPr id="7" name="Picture 7"/>
             <wp:cNvGraphicFramePr>
               <a:graphicFrameLocks xmlns:a="http://schemas.openxmlformats.org/drawingml/2006/main" noChangeAspect="1"/>
             </wp:cNvGraphicFramePr>
@@ -2049,7 +1743,7 @@
                   <pic:spPr>
                     <a:xfrm>
                       <a:off x="0" y="0"/>
-                      <a:ext cx="2047875" cy="409575"/>
+                      <a:ext cx="3238500" cy="2305050"/>
                     </a:xfrm>
                     <a:prstGeom prst="rect">
                       <a:avLst/>
@@ -2076,7 +1770,7 @@
           <w:szCs w:val="24"/>
         </w:rPr>
       </w:pPr>
-      <w:bookmarkStart w:id="8" w:name="_Ref514597484"/>
+      <w:bookmarkStart w:id="8" w:name="_Ref514597299"/>
       <w:r>
         <w:rPr>
           <w:rFonts w:ascii="Times New Roman" w:eastAsia="Calibri" w:hAnsi="Times New Roman" w:cs="Times New Roman"/>
@@ -2126,6 +1820,7 @@
           <w:rFonts w:ascii="Times New Roman" w:eastAsia="Calibri" w:hAnsi="Times New Roman" w:cs="Times New Roman"/>
           <w:bCs/>
           <w:iCs w:val="0"/>
+          <w:noProof/>
           <w:color w:val="auto"/>
           <w:sz w:val="24"/>
           <w:szCs w:val="24"/>
@@ -2192,11 +1887,12 @@
           <w:rFonts w:ascii="Times New Roman" w:eastAsia="Calibri" w:hAnsi="Times New Roman" w:cs="Times New Roman"/>
           <w:bCs/>
           <w:iCs w:val="0"/>
+          <w:noProof/>
           <w:color w:val="auto"/>
           <w:sz w:val="24"/>
           <w:szCs w:val="24"/>
         </w:rPr>
-        <w:t>2</w:t>
+        <w:t>1</w:t>
       </w:r>
       <w:r>
         <w:rPr>
@@ -2209,7 +1905,6 @@
         </w:rPr>
         <w:fldChar w:fldCharType="end"/>
       </w:r>
-      <w:bookmarkEnd w:id="8"/>
       <w:r>
         <w:rPr>
           <w:rFonts w:ascii="Times New Roman" w:eastAsia="Calibri" w:hAnsi="Times New Roman" w:cs="Times New Roman"/>
@@ -2219,8 +1914,9 @@
           <w:sz w:val="24"/>
           <w:szCs w:val="24"/>
         </w:rPr>
-        <w:t>. Ispis primjera 6</w:t>
-      </w:r>
+        <w:t>. Ispis programa CPU-Z</w:t>
+      </w:r>
+      <w:bookmarkEnd w:id="8"/>
     </w:p>
     <w:p/>
     <w:p>
@@ -2239,16 +1935,15 @@
           <w:sz w:val="24"/>
           <w:szCs w:val="24"/>
         </w:rPr>
-        <w:t xml:space="preserve">Razlog ovakvog ponašanja direktno je povezan s duljinama linije brze memorije i ponašanjem brzih memorija kada se radi o višenitnosti. Prvo, bitno je napomenuti da su elementi niza alocirani dinamički spremljeni redom u memoriji, jedan iza drugoga. S obzirom na to da brza memorija u korištenoj mašini koristi 64-bajtne linije, u svaku od njih može se spremiti najviše šesnaest 32-bitnih cijelih brojeva (engl. </w:t>
+        <w:t>Problem možemo demonstrirati programom danim u prilogu (</w:t>
       </w:r>
       <w:r>
         <w:rPr>
           <w:rFonts w:ascii="Times New Roman" w:hAnsi="Times New Roman" w:cs="Times New Roman"/>
-          <w:i/>
-          <w:sz w:val="24"/>
-          <w:szCs w:val="24"/>
-        </w:rPr>
-        <w:t>Integer</w:t>
+          <w:sz w:val="24"/>
+          <w:szCs w:val="24"/>
+        </w:rPr>
+        <w:fldChar w:fldCharType="begin"/>
       </w:r>
       <w:r>
         <w:rPr>
@@ -2256,7 +1951,7 @@
           <w:sz w:val="24"/>
           <w:szCs w:val="24"/>
         </w:rPr>
-        <w:t xml:space="preserve">). To znači da, u prvom našem slučaju, gdje pristupamo elementima s pozicijama 0, 1, 2 i 3 u nizu, imamo veliku vjerojatnost da će svi </w:t>
+        <w:instrText xml:space="preserve"> REF _Ref514597500 \r \h </w:instrText>
       </w:r>
       <w:r>
         <w:rPr>
@@ -2264,8 +1959,6 @@
           <w:sz w:val="24"/>
           <w:szCs w:val="24"/>
         </w:rPr>
-        <w:lastRenderedPageBreak/>
-        <w:t>traženi elementi biti na istoj liniji brze memorije. S druge strane, u drugom slučaju, gdje pristupamo elementima s pozicijama 16, 32, 48 i 64, imamo obrnutu situaciju kada imamo veliku vjerojatnost da su svi elementi na različitoj liniji brze memorije.</w:t>
       </w:r>
       <w:r>
         <w:rPr>
@@ -2273,47 +1966,31 @@
           <w:sz w:val="24"/>
           <w:szCs w:val="24"/>
         </w:rPr>
-        <w:t xml:space="preserve"> </w:t>
-      </w:r>
-      <w:bookmarkStart w:id="9" w:name="_GoBack"/>
-      <w:bookmarkEnd w:id="9"/>
+        <w:instrText xml:space="preserve"> \* MERGEFORMAT </w:instrText>
+      </w:r>
       <w:r>
         <w:rPr>
           <w:rFonts w:ascii="Times New Roman" w:hAnsi="Times New Roman" w:cs="Times New Roman"/>
           <w:sz w:val="24"/>
           <w:szCs w:val="24"/>
         </w:rPr>
-        <w:t>Razlog zašto je to toliko bitno jest, kada jezgra mijenja vrijednost u svojoj brzoj memoriji, također onemogućuje svim drugim jezgrama korištenje stare vrijednosti za odgovarajuću adresu. Nadalje, kada se onemogućuje nešto u broj memoriji, onemogućuje se cijela linija, a ne samo njezin dio. To znači da, niti jedna jezgra, u svom sljedećem pristupu, neće pronaći traženu vrijednost za adresu u brzoj memoriji, što rezultira u mnogo sporijem izvršavanju.</w:t>
-      </w:r>
-    </w:p>
-    <w:p>
-      <w:pPr>
-        <w:pStyle w:val="Heading1"/>
-      </w:pPr>
-      <w:bookmarkStart w:id="10" w:name="_Toc514593405"/>
-      <w:r>
-        <w:lastRenderedPageBreak/>
-        <w:t>Problem hardvera</w:t>
-      </w:r>
-      <w:bookmarkEnd w:id="10"/>
-    </w:p>
-    <w:p>
-      <w:pPr>
-        <w:spacing w:line="360" w:lineRule="auto"/>
-        <w:jc w:val="both"/>
+        <w:fldChar w:fldCharType="separate"/>
+      </w:r>
+      <w:r>
         <w:rPr>
           <w:rFonts w:ascii="Times New Roman" w:hAnsi="Times New Roman" w:cs="Times New Roman"/>
           <w:sz w:val="24"/>
           <w:szCs w:val="24"/>
         </w:rPr>
-      </w:pPr>
+        <w:t>8.6</w:t>
+      </w:r>
       <w:r>
         <w:rPr>
           <w:rFonts w:ascii="Times New Roman" w:hAnsi="Times New Roman" w:cs="Times New Roman"/>
           <w:sz w:val="24"/>
           <w:szCs w:val="24"/>
         </w:rPr>
-        <w:t>Ovaj primjer trebao bi demonstrirati čudno ponašanje brze memorije kao posljedica ovisnosti o drugom hardveru. Iako u potpunosti znamo kako bi se brza memorija trebala ponašati, činjenica je da je i dalje teško predvidjeti. Pogledom na primjer dan u prilogu (</w:t>
+        <w:fldChar w:fldCharType="end"/>
       </w:r>
       <w:r>
         <w:rPr>
@@ -2321,6 +1998,14 @@
           <w:sz w:val="24"/>
           <w:szCs w:val="24"/>
         </w:rPr>
+        <w:t>). Ako ga pokrenemo dobijemo  ispis dan u nastavku (</w:t>
+      </w:r>
+      <w:r>
+        <w:rPr>
+          <w:rFonts w:ascii="Times New Roman" w:hAnsi="Times New Roman" w:cs="Times New Roman"/>
+          <w:sz w:val="24"/>
+          <w:szCs w:val="24"/>
+        </w:rPr>
         <w:fldChar w:fldCharType="begin"/>
       </w:r>
       <w:r>
@@ -2329,7 +2014,7 @@
           <w:sz w:val="24"/>
           <w:szCs w:val="24"/>
         </w:rPr>
-        <w:instrText xml:space="preserve"> REF _Ref514592033 \w \h </w:instrText>
+        <w:instrText xml:space="preserve"> REF _Ref514597484 \h </w:instrText>
       </w:r>
       <w:r>
         <w:rPr>
@@ -2360,7 +2045,7 @@
           <w:sz w:val="24"/>
           <w:szCs w:val="24"/>
         </w:rPr>
-        <w:t>8.7</w:t>
+        <w:t>Slika 6.2</w:t>
       </w:r>
       <w:r>
         <w:rPr>
@@ -2376,294 +2061,23 @@
           <w:sz w:val="24"/>
           <w:szCs w:val="24"/>
         </w:rPr>
-        <w:t>), moglo bi se krivo zaključiti da će se funkcija koja inkrementira manje varijabli (</w:t>
-      </w:r>
-      <w:r>
-        <w:rPr>
-          <w:rFonts w:ascii="Consolas" w:hAnsi="Consolas" w:cs="Consolas"/>
-          <w:color w:val="483D8B"/>
-          <w:sz w:val="24"/>
-          <w:szCs w:val="24"/>
-        </w:rPr>
-        <w:t>WeirdnessAC</w:t>
-      </w:r>
-      <w:r>
-        <w:rPr>
-          <w:rFonts w:ascii="Times New Roman" w:hAnsi="Times New Roman" w:cs="Times New Roman"/>
-          <w:sz w:val="24"/>
-          <w:szCs w:val="24"/>
-        </w:rPr>
-        <w:t>) uvijek (ili barem u prosijeku) izvršavati brže od funkcije koja inkrementira više varijabli (</w:t>
-      </w:r>
-      <w:r>
-        <w:rPr>
-          <w:rFonts w:ascii="Consolas" w:hAnsi="Consolas" w:cs="Consolas"/>
-          <w:color w:val="483D8B"/>
-          <w:sz w:val="24"/>
-          <w:szCs w:val="24"/>
-        </w:rPr>
-        <w:t>WeirdnessABCD</w:t>
-      </w:r>
-      <w:r>
-        <w:rPr>
-          <w:rFonts w:ascii="Times New Roman" w:hAnsi="Times New Roman" w:cs="Times New Roman"/>
-          <w:sz w:val="24"/>
-          <w:szCs w:val="24"/>
-        </w:rPr>
-        <w:t xml:space="preserve">, </w:t>
-      </w:r>
-      <w:r>
-        <w:rPr>
-          <w:rFonts w:ascii="Consolas" w:hAnsi="Consolas" w:cs="Consolas"/>
-          <w:color w:val="483D8B"/>
-          <w:sz w:val="24"/>
-          <w:szCs w:val="24"/>
-        </w:rPr>
-        <w:t>WeirdnessACEG</w:t>
-      </w:r>
-      <w:r>
-        <w:rPr>
-          <w:rFonts w:ascii="Times New Roman" w:hAnsi="Times New Roman" w:cs="Times New Roman"/>
-          <w:sz w:val="24"/>
-          <w:szCs w:val="24"/>
-        </w:rPr>
-        <w:t xml:space="preserve">), naravno, ako su one po svemu ostalome identične. Puštanje sveukupnog programa otkriti će, pak, da to nije slučaj. Inkrement funkcija </w:t>
-      </w:r>
-      <w:r>
-        <w:rPr>
-          <w:rFonts w:ascii="Consolas" w:hAnsi="Consolas" w:cs="Consolas"/>
-          <w:color w:val="483D8B"/>
-          <w:sz w:val="24"/>
-          <w:szCs w:val="24"/>
-        </w:rPr>
-        <w:t>WeirdnessABCD</w:t>
-      </w:r>
-      <w:r>
-        <w:rPr>
-          <w:rFonts w:ascii="Times New Roman" w:hAnsi="Times New Roman" w:cs="Times New Roman"/>
-          <w:sz w:val="24"/>
-          <w:szCs w:val="24"/>
-        </w:rPr>
-        <w:t xml:space="preserve"> i </w:t>
-      </w:r>
-      <w:r>
-        <w:rPr>
-          <w:rFonts w:ascii="Consolas" w:hAnsi="Consolas" w:cs="Consolas"/>
-          <w:color w:val="483D8B"/>
-          <w:sz w:val="24"/>
-          <w:szCs w:val="24"/>
-        </w:rPr>
-        <w:t>WeirdnessACEG</w:t>
-      </w:r>
-      <w:r>
-        <w:rPr>
-          <w:rFonts w:ascii="Times New Roman" w:hAnsi="Times New Roman" w:cs="Times New Roman"/>
-          <w:sz w:val="24"/>
-          <w:szCs w:val="24"/>
-        </w:rPr>
-        <w:t xml:space="preserve"> uvijek su blizu, što se tiče vremena izvršavanja. Treća funkcija, </w:t>
-      </w:r>
-      <w:r>
-        <w:rPr>
-          <w:rFonts w:ascii="Consolas" w:hAnsi="Consolas" w:cs="Consolas"/>
-          <w:color w:val="483D8B"/>
-          <w:sz w:val="24"/>
-          <w:szCs w:val="24"/>
-        </w:rPr>
-        <w:t>WeirdnessAC</w:t>
-      </w:r>
-      <w:r>
-        <w:rPr>
-          <w:rFonts w:ascii="Times New Roman" w:hAnsi="Times New Roman" w:cs="Times New Roman"/>
-          <w:sz w:val="24"/>
-          <w:szCs w:val="24"/>
-        </w:rPr>
-        <w:t>, s druge strane, pomalo je nepredvidiva.</w:t>
-      </w:r>
-      <w:r>
-        <w:rPr>
-          <w:rFonts w:ascii="Times New Roman" w:hAnsi="Times New Roman" w:cs="Times New Roman"/>
-          <w:sz w:val="24"/>
-          <w:szCs w:val="24"/>
-        </w:rPr>
-        <w:t xml:space="preserve"> Kolika puta se pojavila kao najbrža (</w:t>
-      </w:r>
-      <w:r>
-        <w:rPr>
-          <w:rFonts w:ascii="Times New Roman" w:hAnsi="Times New Roman" w:cs="Times New Roman"/>
-          <w:sz w:val="24"/>
-          <w:szCs w:val="24"/>
-        </w:rPr>
-        <w:fldChar w:fldCharType="begin"/>
-      </w:r>
-      <w:r>
-        <w:rPr>
-          <w:rFonts w:ascii="Times New Roman" w:hAnsi="Times New Roman" w:cs="Times New Roman"/>
-          <w:sz w:val="24"/>
-          <w:szCs w:val="24"/>
-        </w:rPr>
-        <w:instrText xml:space="preserve"> REF _Ref514592832 \h </w:instrText>
-      </w:r>
-      <w:r>
-        <w:rPr>
-          <w:rFonts w:ascii="Times New Roman" w:hAnsi="Times New Roman" w:cs="Times New Roman"/>
-          <w:sz w:val="24"/>
-          <w:szCs w:val="24"/>
-        </w:rPr>
-      </w:r>
-      <w:r>
-        <w:rPr>
-          <w:rFonts w:ascii="Times New Roman" w:hAnsi="Times New Roman" w:cs="Times New Roman"/>
-          <w:sz w:val="24"/>
-          <w:szCs w:val="24"/>
-        </w:rPr>
-        <w:fldChar w:fldCharType="separate"/>
-      </w:r>
-      <w:r>
-        <w:rPr>
-          <w:rFonts w:ascii="Times New Roman" w:eastAsia="Calibri" w:hAnsi="Times New Roman" w:cs="Times New Roman"/>
-          <w:bCs/>
-          <w:iCs/>
-          <w:sz w:val="24"/>
-          <w:szCs w:val="24"/>
-        </w:rPr>
-        <w:t xml:space="preserve">Slika </w:t>
-      </w:r>
-      <w:r>
-        <w:rPr>
-          <w:rFonts w:ascii="Times New Roman" w:eastAsia="Calibri" w:hAnsi="Times New Roman" w:cs="Times New Roman"/>
-          <w:bCs/>
-          <w:iCs/>
+        <w:t>).</w:t>
+      </w:r>
+    </w:p>
+    <w:p/>
+    <w:p>
+      <w:pPr>
+        <w:jc w:val="center"/>
+      </w:pPr>
+      <w:r>
+        <w:rPr>
           <w:noProof/>
-          <w:sz w:val="24"/>
-          <w:szCs w:val="24"/>
-        </w:rPr>
-        <w:t>7</w:t>
-      </w:r>
-      <w:r>
-        <w:rPr>
-          <w:rFonts w:ascii="Times New Roman" w:eastAsia="Calibri" w:hAnsi="Times New Roman" w:cs="Times New Roman"/>
-          <w:bCs/>
-          <w:iCs/>
-          <w:sz w:val="24"/>
-          <w:szCs w:val="24"/>
-        </w:rPr>
-        <w:t>.</w:t>
-      </w:r>
-      <w:r>
-        <w:rPr>
-          <w:rFonts w:ascii="Times New Roman" w:eastAsia="Calibri" w:hAnsi="Times New Roman" w:cs="Times New Roman"/>
-          <w:bCs/>
-          <w:iCs/>
-          <w:noProof/>
-          <w:sz w:val="24"/>
-          <w:szCs w:val="24"/>
-        </w:rPr>
-        <w:t>1</w:t>
-      </w:r>
-      <w:r>
-        <w:rPr>
-          <w:rFonts w:ascii="Times New Roman" w:hAnsi="Times New Roman" w:cs="Times New Roman"/>
-          <w:sz w:val="24"/>
-          <w:szCs w:val="24"/>
-        </w:rPr>
-        <w:fldChar w:fldCharType="end"/>
-      </w:r>
-      <w:r>
-        <w:rPr>
-          <w:rFonts w:ascii="Times New Roman" w:hAnsi="Times New Roman" w:cs="Times New Roman"/>
-          <w:sz w:val="24"/>
-          <w:szCs w:val="24"/>
-        </w:rPr>
-        <w:t>), toliko puta se pojavila i kao najsporija (</w:t>
-      </w:r>
-      <w:r>
-        <w:rPr>
-          <w:rFonts w:ascii="Times New Roman" w:hAnsi="Times New Roman" w:cs="Times New Roman"/>
-          <w:sz w:val="24"/>
-          <w:szCs w:val="24"/>
-        </w:rPr>
-        <w:fldChar w:fldCharType="begin"/>
-      </w:r>
-      <w:r>
-        <w:rPr>
-          <w:rFonts w:ascii="Times New Roman" w:hAnsi="Times New Roman" w:cs="Times New Roman"/>
-          <w:sz w:val="24"/>
-          <w:szCs w:val="24"/>
-        </w:rPr>
-        <w:instrText xml:space="preserve"> REF _Ref514592842 \h </w:instrText>
-      </w:r>
-      <w:r>
-        <w:rPr>
-          <w:rFonts w:ascii="Times New Roman" w:hAnsi="Times New Roman" w:cs="Times New Roman"/>
-          <w:sz w:val="24"/>
-          <w:szCs w:val="24"/>
-        </w:rPr>
-      </w:r>
-      <w:r>
-        <w:rPr>
-          <w:rFonts w:ascii="Times New Roman" w:hAnsi="Times New Roman" w:cs="Times New Roman"/>
-          <w:sz w:val="24"/>
-          <w:szCs w:val="24"/>
-        </w:rPr>
-        <w:fldChar w:fldCharType="separate"/>
-      </w:r>
-      <w:r>
-        <w:rPr>
-          <w:rFonts w:ascii="Times New Roman" w:eastAsia="Calibri" w:hAnsi="Times New Roman" w:cs="Times New Roman"/>
-          <w:bCs/>
-          <w:iCs/>
-          <w:sz w:val="24"/>
-          <w:szCs w:val="24"/>
-        </w:rPr>
-        <w:t>Slika 7.2</w:t>
-      </w:r>
-      <w:r>
-        <w:rPr>
-          <w:rFonts w:ascii="Times New Roman" w:hAnsi="Times New Roman" w:cs="Times New Roman"/>
-          <w:sz w:val="24"/>
-          <w:szCs w:val="24"/>
-        </w:rPr>
-        <w:fldChar w:fldCharType="end"/>
-      </w:r>
-      <w:r>
-        <w:rPr>
-          <w:rFonts w:ascii="Times New Roman" w:hAnsi="Times New Roman" w:cs="Times New Roman"/>
-          <w:sz w:val="24"/>
-          <w:szCs w:val="24"/>
-        </w:rPr>
-        <w:t>).</w:t>
-      </w:r>
-    </w:p>
-    <w:p>
-      <w:pPr>
-        <w:spacing w:line="360" w:lineRule="auto"/>
-        <w:jc w:val="both"/>
-        <w:rPr>
-          <w:rFonts w:ascii="Times New Roman" w:hAnsi="Times New Roman" w:cs="Times New Roman"/>
-          <w:sz w:val="24"/>
-          <w:szCs w:val="24"/>
-        </w:rPr>
-      </w:pPr>
-    </w:p>
-    <w:p>
-      <w:pPr>
-        <w:jc w:val="center"/>
-        <w:rPr>
-          <w:rFonts w:ascii="Times New Roman" w:hAnsi="Times New Roman" w:cs="Times New Roman"/>
-          <w:sz w:val="24"/>
-          <w:szCs w:val="24"/>
-        </w:rPr>
-      </w:pPr>
-      <w:r>
-        <w:rPr>
-          <w:noProof/>
         </w:rPr>
         <w:drawing>
-          <wp:inline distT="0" distB="0" distL="0" distR="0" wp14:anchorId="1CA14D38" wp14:editId="731C18AF">
-            <wp:extent cx="2647950" cy="552450"/>
-            <wp:effectExtent l="0" t="0" r="0" b="0"/>
-            <wp:docPr id="1" name="Picture 1"/>
+          <wp:inline distT="0" distB="0" distL="0" distR="0" wp14:anchorId="0B1FF189" wp14:editId="6381C3BF">
+            <wp:extent cx="2047875" cy="409575"/>
+            <wp:effectExtent l="0" t="0" r="9525" b="9525"/>
+            <wp:docPr id="6" name="Picture 6"/>
             <wp:cNvGraphicFramePr>
               <a:graphicFrameLocks xmlns:a="http://schemas.openxmlformats.org/drawingml/2006/main" noChangeAspect="1"/>
             </wp:cNvGraphicFramePr>
@@ -2683,7 +2097,7 @@
                   <pic:spPr>
                     <a:xfrm>
                       <a:off x="0" y="0"/>
-                      <a:ext cx="2647950" cy="552450"/>
+                      <a:ext cx="2047875" cy="409575"/>
                     </a:xfrm>
                     <a:prstGeom prst="rect">
                       <a:avLst/>
@@ -2710,7 +2124,7 @@
           <w:szCs w:val="24"/>
         </w:rPr>
       </w:pPr>
-      <w:bookmarkStart w:id="11" w:name="_Ref514592832"/>
+      <w:bookmarkStart w:id="9" w:name="_Ref514597484"/>
       <w:r>
         <w:rPr>
           <w:rFonts w:ascii="Times New Roman" w:eastAsia="Calibri" w:hAnsi="Times New Roman" w:cs="Times New Roman"/>
@@ -2760,12 +2174,11 @@
           <w:rFonts w:ascii="Times New Roman" w:eastAsia="Calibri" w:hAnsi="Times New Roman" w:cs="Times New Roman"/>
           <w:bCs/>
           <w:iCs w:val="0"/>
-          <w:noProof/>
           <w:color w:val="auto"/>
           <w:sz w:val="24"/>
           <w:szCs w:val="24"/>
         </w:rPr>
-        <w:t>7</w:t>
+        <w:t>6</w:t>
       </w:r>
       <w:r>
         <w:rPr>
@@ -2827,12 +2240,11 @@
           <w:rFonts w:ascii="Times New Roman" w:eastAsia="Calibri" w:hAnsi="Times New Roman" w:cs="Times New Roman"/>
           <w:bCs/>
           <w:iCs w:val="0"/>
-          <w:noProof/>
           <w:color w:val="auto"/>
           <w:sz w:val="24"/>
           <w:szCs w:val="24"/>
         </w:rPr>
-        <w:t>1</w:t>
+        <w:t>2</w:t>
       </w:r>
       <w:r>
         <w:rPr>
@@ -2845,7 +2257,7 @@
         </w:rPr>
         <w:fldChar w:fldCharType="end"/>
       </w:r>
-      <w:bookmarkEnd w:id="11"/>
+      <w:bookmarkEnd w:id="9"/>
       <w:r>
         <w:rPr>
           <w:rFonts w:ascii="Times New Roman" w:eastAsia="Calibri" w:hAnsi="Times New Roman" w:cs="Times New Roman"/>
@@ -2855,22 +2267,449 @@
           <w:sz w:val="24"/>
           <w:szCs w:val="24"/>
         </w:rPr>
-        <w:t>. Brzi AC inkrement</w:t>
-      </w:r>
+        <w:t>. Ispis primjera 6</w:t>
+      </w:r>
+    </w:p>
+    <w:p/>
+    <w:p>
+      <w:pPr>
+        <w:spacing w:line="360" w:lineRule="auto"/>
+        <w:jc w:val="both"/>
+        <w:rPr>
+          <w:rFonts w:ascii="Times New Roman" w:hAnsi="Times New Roman" w:cs="Times New Roman"/>
+          <w:sz w:val="24"/>
+          <w:szCs w:val="24"/>
+        </w:rPr>
+      </w:pPr>
+      <w:r>
+        <w:rPr>
+          <w:rFonts w:ascii="Times New Roman" w:hAnsi="Times New Roman" w:cs="Times New Roman"/>
+          <w:sz w:val="24"/>
+          <w:szCs w:val="24"/>
+        </w:rPr>
+        <w:t xml:space="preserve">Razlog ovakvog ponašanja direktno je povezan s duljinama linije brze memorije i ponašanjem brzih memorija kada se radi o višenitnosti. Prvo, bitno je napomenuti da su elementi niza alocirani dinamički spremljeni redom u memoriji, jedan iza drugoga. S obzirom na to da brza memorija u korištenoj mašini koristi 64-bajtne linije, u svaku od njih može se spremiti najviše šesnaest 32-bitnih cijelih brojeva (engl. </w:t>
+      </w:r>
+      <w:r>
+        <w:rPr>
+          <w:rFonts w:ascii="Times New Roman" w:hAnsi="Times New Roman" w:cs="Times New Roman"/>
+          <w:i/>
+          <w:sz w:val="24"/>
+          <w:szCs w:val="24"/>
+        </w:rPr>
+        <w:t>Integer</w:t>
+      </w:r>
+      <w:r>
+        <w:rPr>
+          <w:rFonts w:ascii="Times New Roman" w:hAnsi="Times New Roman" w:cs="Times New Roman"/>
+          <w:sz w:val="24"/>
+          <w:szCs w:val="24"/>
+        </w:rPr>
+        <w:t xml:space="preserve">). To znači da, u prvom našem slučaju, gdje pristupamo elementima s pozicijama 0, 1, 2 i 3 u nizu, imamo veliku vjerojatnost da će svi </w:t>
+      </w:r>
+      <w:r>
+        <w:rPr>
+          <w:rFonts w:ascii="Times New Roman" w:hAnsi="Times New Roman" w:cs="Times New Roman"/>
+          <w:sz w:val="24"/>
+          <w:szCs w:val="24"/>
+        </w:rPr>
+        <w:lastRenderedPageBreak/>
+        <w:t>traženi elementi biti na istoj liniji brze memorije. S druge strane, u drugom slučaju, gdje pristupamo elementima s pozicijama 16, 32, 48 i 64, imamo obrnutu situaciju kada imamo veliku vjerojatnost da su svi elementi na različitoj liniji brze memorije.</w:t>
+      </w:r>
+      <w:r>
+        <w:rPr>
+          <w:rFonts w:ascii="Times New Roman" w:hAnsi="Times New Roman" w:cs="Times New Roman"/>
+          <w:sz w:val="24"/>
+          <w:szCs w:val="24"/>
+        </w:rPr>
+        <w:t xml:space="preserve"> </w:t>
+      </w:r>
+      <w:r>
+        <w:rPr>
+          <w:rFonts w:ascii="Times New Roman" w:hAnsi="Times New Roman" w:cs="Times New Roman"/>
+          <w:sz w:val="24"/>
+          <w:szCs w:val="24"/>
+        </w:rPr>
+        <w:t>Razlog zašto je to toliko bitno jest, kada jezgra mijenja vrijednost u svojoj brzoj memoriji, također onemogućuje svim drugim jezgrama korištenje stare vrijednosti za odgovarajuću adresu. Nadalje, kada se onemogućuje nešto u broj memoriji, onemogućuje se cijela linija, a ne samo njezin dio. To znači da, niti jedna jezgra, u svom sljedećem pristupu, neće pronaći traženu vrijednost za adresu u brzoj memoriji, što rezultira u mnogo sporijem izvršavanju.</w:t>
+      </w:r>
+    </w:p>
+    <w:p>
+      <w:pPr>
+        <w:pStyle w:val="Heading1"/>
+      </w:pPr>
+      <w:bookmarkStart w:id="10" w:name="_Toc514593405"/>
+      <w:r>
+        <w:lastRenderedPageBreak/>
+        <w:t>Problem hardvera</w:t>
+      </w:r>
+      <w:bookmarkEnd w:id="10"/>
+    </w:p>
+    <w:p>
+      <w:pPr>
+        <w:spacing w:line="360" w:lineRule="auto"/>
+        <w:jc w:val="both"/>
+        <w:rPr>
+          <w:rFonts w:ascii="Times New Roman" w:hAnsi="Times New Roman" w:cs="Times New Roman"/>
+          <w:sz w:val="24"/>
+          <w:szCs w:val="24"/>
+        </w:rPr>
+      </w:pPr>
+      <w:r>
+        <w:rPr>
+          <w:rFonts w:ascii="Times New Roman" w:hAnsi="Times New Roman" w:cs="Times New Roman"/>
+          <w:sz w:val="24"/>
+          <w:szCs w:val="24"/>
+        </w:rPr>
+        <w:t>Ovaj primjer trebao bi demonstrirati čudno ponašanje brze memorije kao posljedica ovisnosti o drugom hardveru. Iako u potpunosti znamo kako bi se brza memorija trebala ponašati, činjenica je da je i dalje teško predvidjeti. Pogledom na primjer dan u prilogu (</w:t>
+      </w:r>
+      <w:r>
+        <w:rPr>
+          <w:rFonts w:ascii="Times New Roman" w:hAnsi="Times New Roman" w:cs="Times New Roman"/>
+          <w:sz w:val="24"/>
+          <w:szCs w:val="24"/>
+        </w:rPr>
+        <w:fldChar w:fldCharType="begin"/>
+      </w:r>
+      <w:r>
+        <w:rPr>
+          <w:rFonts w:ascii="Times New Roman" w:hAnsi="Times New Roman" w:cs="Times New Roman"/>
+          <w:sz w:val="24"/>
+          <w:szCs w:val="24"/>
+        </w:rPr>
+        <w:instrText xml:space="preserve"> REF _Ref514592033 \w \h </w:instrText>
+      </w:r>
+      <w:r>
+        <w:rPr>
+          <w:rFonts w:ascii="Times New Roman" w:hAnsi="Times New Roman" w:cs="Times New Roman"/>
+          <w:sz w:val="24"/>
+          <w:szCs w:val="24"/>
+        </w:rPr>
+      </w:r>
+      <w:r>
+        <w:rPr>
+          <w:rFonts w:ascii="Times New Roman" w:hAnsi="Times New Roman" w:cs="Times New Roman"/>
+          <w:sz w:val="24"/>
+          <w:szCs w:val="24"/>
+        </w:rPr>
+        <w:instrText xml:space="preserve"> \* MERGEFORMAT </w:instrText>
+      </w:r>
+      <w:r>
+        <w:rPr>
+          <w:rFonts w:ascii="Times New Roman" w:hAnsi="Times New Roman" w:cs="Times New Roman"/>
+          <w:sz w:val="24"/>
+          <w:szCs w:val="24"/>
+        </w:rPr>
+        <w:fldChar w:fldCharType="separate"/>
+      </w:r>
+      <w:r>
+        <w:rPr>
+          <w:rFonts w:ascii="Times New Roman" w:hAnsi="Times New Roman" w:cs="Times New Roman"/>
+          <w:sz w:val="24"/>
+          <w:szCs w:val="24"/>
+        </w:rPr>
+        <w:t>8.7</w:t>
+      </w:r>
+      <w:r>
+        <w:rPr>
+          <w:rFonts w:ascii="Times New Roman" w:hAnsi="Times New Roman" w:cs="Times New Roman"/>
+          <w:sz w:val="24"/>
+          <w:szCs w:val="24"/>
+        </w:rPr>
+        <w:fldChar w:fldCharType="end"/>
+      </w:r>
+      <w:r>
+        <w:rPr>
+          <w:rFonts w:ascii="Times New Roman" w:hAnsi="Times New Roman" w:cs="Times New Roman"/>
+          <w:sz w:val="24"/>
+          <w:szCs w:val="24"/>
+        </w:rPr>
+        <w:t>), moglo bi se krivo zaključiti da će se funkcija koja inkrementira manje varijabli (</w:t>
+      </w:r>
+      <w:r>
+        <w:rPr>
+          <w:rFonts w:ascii="Consolas" w:hAnsi="Consolas" w:cs="Consolas"/>
+          <w:color w:val="483D8B"/>
+          <w:sz w:val="24"/>
+          <w:szCs w:val="24"/>
+        </w:rPr>
+        <w:t>WeirdnessAC</w:t>
+      </w:r>
+      <w:r>
+        <w:rPr>
+          <w:rFonts w:ascii="Times New Roman" w:hAnsi="Times New Roman" w:cs="Times New Roman"/>
+          <w:sz w:val="24"/>
+          <w:szCs w:val="24"/>
+        </w:rPr>
+        <w:t>) uvijek (ili barem u prosijeku) izvršavati brže od funkcije koja inkrementira više varijabli (</w:t>
+      </w:r>
+      <w:r>
+        <w:rPr>
+          <w:rFonts w:ascii="Consolas" w:hAnsi="Consolas" w:cs="Consolas"/>
+          <w:color w:val="483D8B"/>
+          <w:sz w:val="24"/>
+          <w:szCs w:val="24"/>
+        </w:rPr>
+        <w:t>WeirdnessABCD</w:t>
+      </w:r>
+      <w:r>
+        <w:rPr>
+          <w:rFonts w:ascii="Times New Roman" w:hAnsi="Times New Roman" w:cs="Times New Roman"/>
+          <w:sz w:val="24"/>
+          <w:szCs w:val="24"/>
+        </w:rPr>
+        <w:t xml:space="preserve">, </w:t>
+      </w:r>
+      <w:r>
+        <w:rPr>
+          <w:rFonts w:ascii="Consolas" w:hAnsi="Consolas" w:cs="Consolas"/>
+          <w:color w:val="483D8B"/>
+          <w:sz w:val="24"/>
+          <w:szCs w:val="24"/>
+        </w:rPr>
+        <w:t>WeirdnessACEG</w:t>
+      </w:r>
+      <w:r>
+        <w:rPr>
+          <w:rFonts w:ascii="Times New Roman" w:hAnsi="Times New Roman" w:cs="Times New Roman"/>
+          <w:sz w:val="24"/>
+          <w:szCs w:val="24"/>
+        </w:rPr>
+        <w:t xml:space="preserve">), naravno, ako su one po svemu ostalome identične. Puštanje sveukupnog programa otkriti će, pak, da to nije slučaj. Inkrement funkcija </w:t>
+      </w:r>
+      <w:r>
+        <w:rPr>
+          <w:rFonts w:ascii="Consolas" w:hAnsi="Consolas" w:cs="Consolas"/>
+          <w:color w:val="483D8B"/>
+          <w:sz w:val="24"/>
+          <w:szCs w:val="24"/>
+        </w:rPr>
+        <w:t>WeirdnessABCD</w:t>
+      </w:r>
+      <w:r>
+        <w:rPr>
+          <w:rFonts w:ascii="Times New Roman" w:hAnsi="Times New Roman" w:cs="Times New Roman"/>
+          <w:sz w:val="24"/>
+          <w:szCs w:val="24"/>
+        </w:rPr>
+        <w:t xml:space="preserve"> i </w:t>
+      </w:r>
+      <w:r>
+        <w:rPr>
+          <w:rFonts w:ascii="Consolas" w:hAnsi="Consolas" w:cs="Consolas"/>
+          <w:color w:val="483D8B"/>
+          <w:sz w:val="24"/>
+          <w:szCs w:val="24"/>
+        </w:rPr>
+        <w:t>WeirdnessACEG</w:t>
+      </w:r>
+      <w:r>
+        <w:rPr>
+          <w:rFonts w:ascii="Times New Roman" w:hAnsi="Times New Roman" w:cs="Times New Roman"/>
+          <w:sz w:val="24"/>
+          <w:szCs w:val="24"/>
+        </w:rPr>
+        <w:t xml:space="preserve"> uvijek su blizu, što se tiče vremena izvršavanja. Treća funkcija, </w:t>
+      </w:r>
+      <w:r>
+        <w:rPr>
+          <w:rFonts w:ascii="Consolas" w:hAnsi="Consolas" w:cs="Consolas"/>
+          <w:color w:val="483D8B"/>
+          <w:sz w:val="24"/>
+          <w:szCs w:val="24"/>
+        </w:rPr>
+        <w:t>WeirdnessAC</w:t>
+      </w:r>
+      <w:r>
+        <w:rPr>
+          <w:rFonts w:ascii="Times New Roman" w:hAnsi="Times New Roman" w:cs="Times New Roman"/>
+          <w:sz w:val="24"/>
+          <w:szCs w:val="24"/>
+        </w:rPr>
+        <w:t>, s druge strane, pomalo je nepredvidiva.</w:t>
+      </w:r>
+      <w:r>
+        <w:rPr>
+          <w:rFonts w:ascii="Times New Roman" w:hAnsi="Times New Roman" w:cs="Times New Roman"/>
+          <w:sz w:val="24"/>
+          <w:szCs w:val="24"/>
+        </w:rPr>
+        <w:t xml:space="preserve"> Kolika puta se pojavila kao najbrža (</w:t>
+      </w:r>
+      <w:r>
+        <w:rPr>
+          <w:rFonts w:ascii="Times New Roman" w:hAnsi="Times New Roman" w:cs="Times New Roman"/>
+          <w:sz w:val="24"/>
+          <w:szCs w:val="24"/>
+        </w:rPr>
+        <w:fldChar w:fldCharType="begin"/>
+      </w:r>
+      <w:r>
+        <w:rPr>
+          <w:rFonts w:ascii="Times New Roman" w:hAnsi="Times New Roman" w:cs="Times New Roman"/>
+          <w:sz w:val="24"/>
+          <w:szCs w:val="24"/>
+        </w:rPr>
+        <w:instrText xml:space="preserve"> REF _Ref514592832 \h </w:instrText>
+      </w:r>
+      <w:r>
+        <w:rPr>
+          <w:rFonts w:ascii="Times New Roman" w:hAnsi="Times New Roman" w:cs="Times New Roman"/>
+          <w:sz w:val="24"/>
+          <w:szCs w:val="24"/>
+        </w:rPr>
+      </w:r>
+      <w:r>
+        <w:rPr>
+          <w:rFonts w:ascii="Times New Roman" w:hAnsi="Times New Roman" w:cs="Times New Roman"/>
+          <w:sz w:val="24"/>
+          <w:szCs w:val="24"/>
+        </w:rPr>
+        <w:fldChar w:fldCharType="separate"/>
+      </w:r>
+      <w:r>
+        <w:rPr>
+          <w:rFonts w:ascii="Times New Roman" w:eastAsia="Calibri" w:hAnsi="Times New Roman" w:cs="Times New Roman"/>
+          <w:bCs/>
+          <w:iCs/>
+          <w:sz w:val="24"/>
+          <w:szCs w:val="24"/>
+        </w:rPr>
+        <w:t xml:space="preserve">Slika </w:t>
+      </w:r>
+      <w:r>
+        <w:rPr>
+          <w:rFonts w:ascii="Times New Roman" w:eastAsia="Calibri" w:hAnsi="Times New Roman" w:cs="Times New Roman"/>
+          <w:bCs/>
+          <w:iCs/>
+          <w:noProof/>
+          <w:sz w:val="24"/>
+          <w:szCs w:val="24"/>
+        </w:rPr>
+        <w:t>7</w:t>
+      </w:r>
+      <w:r>
+        <w:rPr>
+          <w:rFonts w:ascii="Times New Roman" w:eastAsia="Calibri" w:hAnsi="Times New Roman" w:cs="Times New Roman"/>
+          <w:bCs/>
+          <w:iCs/>
+          <w:sz w:val="24"/>
+          <w:szCs w:val="24"/>
+        </w:rPr>
+        <w:t>.</w:t>
+      </w:r>
+      <w:r>
+        <w:rPr>
+          <w:rFonts w:ascii="Times New Roman" w:eastAsia="Calibri" w:hAnsi="Times New Roman" w:cs="Times New Roman"/>
+          <w:bCs/>
+          <w:iCs/>
+          <w:noProof/>
+          <w:sz w:val="24"/>
+          <w:szCs w:val="24"/>
+        </w:rPr>
+        <w:t>1</w:t>
+      </w:r>
+      <w:r>
+        <w:rPr>
+          <w:rFonts w:ascii="Times New Roman" w:hAnsi="Times New Roman" w:cs="Times New Roman"/>
+          <w:sz w:val="24"/>
+          <w:szCs w:val="24"/>
+        </w:rPr>
+        <w:fldChar w:fldCharType="end"/>
+      </w:r>
+      <w:r>
+        <w:rPr>
+          <w:rFonts w:ascii="Times New Roman" w:hAnsi="Times New Roman" w:cs="Times New Roman"/>
+          <w:sz w:val="24"/>
+          <w:szCs w:val="24"/>
+        </w:rPr>
+        <w:t>), toliko puta se pojavila i kao najsporija (</w:t>
+      </w:r>
+      <w:r>
+        <w:rPr>
+          <w:rFonts w:ascii="Times New Roman" w:hAnsi="Times New Roman" w:cs="Times New Roman"/>
+          <w:sz w:val="24"/>
+          <w:szCs w:val="24"/>
+        </w:rPr>
+        <w:fldChar w:fldCharType="begin"/>
+      </w:r>
+      <w:r>
+        <w:rPr>
+          <w:rFonts w:ascii="Times New Roman" w:hAnsi="Times New Roman" w:cs="Times New Roman"/>
+          <w:sz w:val="24"/>
+          <w:szCs w:val="24"/>
+        </w:rPr>
+        <w:instrText xml:space="preserve"> REF _Ref514592842 \h </w:instrText>
+      </w:r>
+      <w:r>
+        <w:rPr>
+          <w:rFonts w:ascii="Times New Roman" w:hAnsi="Times New Roman" w:cs="Times New Roman"/>
+          <w:sz w:val="24"/>
+          <w:szCs w:val="24"/>
+        </w:rPr>
+      </w:r>
+      <w:r>
+        <w:rPr>
+          <w:rFonts w:ascii="Times New Roman" w:hAnsi="Times New Roman" w:cs="Times New Roman"/>
+          <w:sz w:val="24"/>
+          <w:szCs w:val="24"/>
+        </w:rPr>
+        <w:fldChar w:fldCharType="separate"/>
+      </w:r>
+      <w:r>
+        <w:rPr>
+          <w:rFonts w:ascii="Times New Roman" w:eastAsia="Calibri" w:hAnsi="Times New Roman" w:cs="Times New Roman"/>
+          <w:bCs/>
+          <w:iCs/>
+          <w:sz w:val="24"/>
+          <w:szCs w:val="24"/>
+        </w:rPr>
+        <w:t>Slika 7.2</w:t>
+      </w:r>
+      <w:r>
+        <w:rPr>
+          <w:rFonts w:ascii="Times New Roman" w:hAnsi="Times New Roman" w:cs="Times New Roman"/>
+          <w:sz w:val="24"/>
+          <w:szCs w:val="24"/>
+        </w:rPr>
+        <w:fldChar w:fldCharType="end"/>
+      </w:r>
+      <w:r>
+        <w:rPr>
+          <w:rFonts w:ascii="Times New Roman" w:hAnsi="Times New Roman" w:cs="Times New Roman"/>
+          <w:sz w:val="24"/>
+          <w:szCs w:val="24"/>
+        </w:rPr>
+        <w:t>).</w:t>
+      </w:r>
+    </w:p>
+    <w:p>
+      <w:pPr>
+        <w:spacing w:line="360" w:lineRule="auto"/>
+        <w:jc w:val="both"/>
+        <w:rPr>
+          <w:rFonts w:ascii="Times New Roman" w:hAnsi="Times New Roman" w:cs="Times New Roman"/>
+          <w:sz w:val="24"/>
+          <w:szCs w:val="24"/>
+        </w:rPr>
+      </w:pPr>
     </w:p>
     <w:p>
       <w:pPr>
         <w:jc w:val="center"/>
+        <w:rPr>
+          <w:rFonts w:ascii="Times New Roman" w:hAnsi="Times New Roman" w:cs="Times New Roman"/>
+          <w:sz w:val="24"/>
+          <w:szCs w:val="24"/>
+        </w:rPr>
       </w:pPr>
       <w:r>
         <w:rPr>
           <w:noProof/>
         </w:rPr>
         <w:drawing>
-          <wp:inline distT="0" distB="0" distL="0" distR="0" wp14:anchorId="3DFE7BD9" wp14:editId="66E20A39">
-            <wp:extent cx="2619375" cy="561975"/>
-            <wp:effectExtent l="0" t="0" r="9525" b="9525"/>
-            <wp:docPr id="5" name="Picture 5"/>
+          <wp:inline distT="0" distB="0" distL="0" distR="0" wp14:anchorId="1CA14D38" wp14:editId="731C18AF">
+            <wp:extent cx="2647950" cy="552450"/>
+            <wp:effectExtent l="0" t="0" r="0" b="0"/>
+            <wp:docPr id="1" name="Picture 1"/>
             <wp:cNvGraphicFramePr>
               <a:graphicFrameLocks xmlns:a="http://schemas.openxmlformats.org/drawingml/2006/main" noChangeAspect="1"/>
             </wp:cNvGraphicFramePr>
@@ -2890,6 +2729,213 @@
                   <pic:spPr>
                     <a:xfrm>
                       <a:off x="0" y="0"/>
+                      <a:ext cx="2647950" cy="552450"/>
+                    </a:xfrm>
+                    <a:prstGeom prst="rect">
+                      <a:avLst/>
+                    </a:prstGeom>
+                  </pic:spPr>
+                </pic:pic>
+              </a:graphicData>
+            </a:graphic>
+          </wp:inline>
+        </w:drawing>
+      </w:r>
+    </w:p>
+    <w:p>
+      <w:pPr>
+        <w:pStyle w:val="Caption"/>
+        <w:spacing w:after="240" w:line="360" w:lineRule="auto"/>
+        <w:jc w:val="center"/>
+        <w:rPr>
+          <w:rFonts w:ascii="Times New Roman" w:eastAsia="Calibri" w:hAnsi="Times New Roman" w:cs="Times New Roman"/>
+          <w:bCs/>
+          <w:iCs w:val="0"/>
+          <w:color w:val="auto"/>
+          <w:sz w:val="24"/>
+          <w:szCs w:val="24"/>
+        </w:rPr>
+      </w:pPr>
+      <w:bookmarkStart w:id="11" w:name="_Ref514592832"/>
+      <w:r>
+        <w:rPr>
+          <w:rFonts w:ascii="Times New Roman" w:eastAsia="Calibri" w:hAnsi="Times New Roman" w:cs="Times New Roman"/>
+          <w:bCs/>
+          <w:iCs w:val="0"/>
+          <w:color w:val="auto"/>
+          <w:sz w:val="24"/>
+          <w:szCs w:val="24"/>
+        </w:rPr>
+        <w:t xml:space="preserve">Slika </w:t>
+      </w:r>
+      <w:r>
+        <w:rPr>
+          <w:rFonts w:ascii="Times New Roman" w:eastAsia="Calibri" w:hAnsi="Times New Roman" w:cs="Times New Roman"/>
+          <w:bCs/>
+          <w:iCs w:val="0"/>
+          <w:color w:val="auto"/>
+          <w:sz w:val="24"/>
+          <w:szCs w:val="24"/>
+        </w:rPr>
+        <w:fldChar w:fldCharType="begin"/>
+      </w:r>
+      <w:r>
+        <w:rPr>
+          <w:rFonts w:ascii="Times New Roman" w:eastAsia="Calibri" w:hAnsi="Times New Roman" w:cs="Times New Roman"/>
+          <w:bCs/>
+          <w:iCs w:val="0"/>
+          <w:color w:val="auto"/>
+          <w:sz w:val="24"/>
+          <w:szCs w:val="24"/>
+        </w:rPr>
+        <w:instrText xml:space="preserve"> STYLEREF 1 \s </w:instrText>
+      </w:r>
+      <w:r>
+        <w:rPr>
+          <w:rFonts w:ascii="Times New Roman" w:eastAsia="Calibri" w:hAnsi="Times New Roman" w:cs="Times New Roman"/>
+          <w:bCs/>
+          <w:iCs w:val="0"/>
+          <w:color w:val="auto"/>
+          <w:sz w:val="24"/>
+          <w:szCs w:val="24"/>
+        </w:rPr>
+        <w:fldChar w:fldCharType="separate"/>
+      </w:r>
+      <w:r>
+        <w:rPr>
+          <w:rFonts w:ascii="Times New Roman" w:eastAsia="Calibri" w:hAnsi="Times New Roman" w:cs="Times New Roman"/>
+          <w:bCs/>
+          <w:iCs w:val="0"/>
+          <w:noProof/>
+          <w:color w:val="auto"/>
+          <w:sz w:val="24"/>
+          <w:szCs w:val="24"/>
+        </w:rPr>
+        <w:t>7</w:t>
+      </w:r>
+      <w:r>
+        <w:rPr>
+          <w:rFonts w:ascii="Times New Roman" w:eastAsia="Calibri" w:hAnsi="Times New Roman" w:cs="Times New Roman"/>
+          <w:bCs/>
+          <w:iCs w:val="0"/>
+          <w:color w:val="auto"/>
+          <w:sz w:val="24"/>
+          <w:szCs w:val="24"/>
+        </w:rPr>
+        <w:fldChar w:fldCharType="end"/>
+      </w:r>
+      <w:r>
+        <w:rPr>
+          <w:rFonts w:ascii="Times New Roman" w:eastAsia="Calibri" w:hAnsi="Times New Roman" w:cs="Times New Roman"/>
+          <w:bCs/>
+          <w:iCs w:val="0"/>
+          <w:color w:val="auto"/>
+          <w:sz w:val="24"/>
+          <w:szCs w:val="24"/>
+        </w:rPr>
+        <w:t>.</w:t>
+      </w:r>
+      <w:r>
+        <w:rPr>
+          <w:rFonts w:ascii="Times New Roman" w:eastAsia="Calibri" w:hAnsi="Times New Roman" w:cs="Times New Roman"/>
+          <w:bCs/>
+          <w:iCs w:val="0"/>
+          <w:color w:val="auto"/>
+          <w:sz w:val="24"/>
+          <w:szCs w:val="24"/>
+        </w:rPr>
+        <w:fldChar w:fldCharType="begin"/>
+      </w:r>
+      <w:r>
+        <w:rPr>
+          <w:rFonts w:ascii="Times New Roman" w:eastAsia="Calibri" w:hAnsi="Times New Roman" w:cs="Times New Roman"/>
+          <w:bCs/>
+          <w:iCs w:val="0"/>
+          <w:color w:val="auto"/>
+          <w:sz w:val="24"/>
+          <w:szCs w:val="24"/>
+        </w:rPr>
+        <w:instrText xml:space="preserve"> SEQ Slika \* ARABIC \s 1 </w:instrText>
+      </w:r>
+      <w:r>
+        <w:rPr>
+          <w:rFonts w:ascii="Times New Roman" w:eastAsia="Calibri" w:hAnsi="Times New Roman" w:cs="Times New Roman"/>
+          <w:bCs/>
+          <w:iCs w:val="0"/>
+          <w:color w:val="auto"/>
+          <w:sz w:val="24"/>
+          <w:szCs w:val="24"/>
+        </w:rPr>
+        <w:fldChar w:fldCharType="separate"/>
+      </w:r>
+      <w:r>
+        <w:rPr>
+          <w:rFonts w:ascii="Times New Roman" w:eastAsia="Calibri" w:hAnsi="Times New Roman" w:cs="Times New Roman"/>
+          <w:bCs/>
+          <w:iCs w:val="0"/>
+          <w:noProof/>
+          <w:color w:val="auto"/>
+          <w:sz w:val="24"/>
+          <w:szCs w:val="24"/>
+        </w:rPr>
+        <w:t>1</w:t>
+      </w:r>
+      <w:r>
+        <w:rPr>
+          <w:rFonts w:ascii="Times New Roman" w:eastAsia="Calibri" w:hAnsi="Times New Roman" w:cs="Times New Roman"/>
+          <w:bCs/>
+          <w:iCs w:val="0"/>
+          <w:color w:val="auto"/>
+          <w:sz w:val="24"/>
+          <w:szCs w:val="24"/>
+        </w:rPr>
+        <w:fldChar w:fldCharType="end"/>
+      </w:r>
+      <w:bookmarkEnd w:id="11"/>
+      <w:r>
+        <w:rPr>
+          <w:rFonts w:ascii="Times New Roman" w:eastAsia="Calibri" w:hAnsi="Times New Roman" w:cs="Times New Roman"/>
+          <w:bCs/>
+          <w:iCs w:val="0"/>
+          <w:color w:val="auto"/>
+          <w:sz w:val="24"/>
+          <w:szCs w:val="24"/>
+        </w:rPr>
+        <w:t>. Brzi AC inkrement</w:t>
+      </w:r>
+    </w:p>
+    <w:p>
+      <w:pPr>
+        <w:jc w:val="center"/>
+      </w:pPr>
+      <w:r>
+        <w:rPr>
+          <w:noProof/>
+        </w:rPr>
+        <w:drawing>
+          <wp:inline distT="0" distB="0" distL="0" distR="0" wp14:anchorId="3DFE7BD9" wp14:editId="66E20A39">
+            <wp:extent cx="2619375" cy="561975"/>
+            <wp:effectExtent l="0" t="0" r="9525" b="9525"/>
+            <wp:docPr id="5" name="Picture 5"/>
+            <wp:cNvGraphicFramePr>
+              <a:graphicFrameLocks xmlns:a="http://schemas.openxmlformats.org/drawingml/2006/main" noChangeAspect="1"/>
+            </wp:cNvGraphicFramePr>
+            <a:graphic xmlns:a="http://schemas.openxmlformats.org/drawingml/2006/main">
+              <a:graphicData uri="http://schemas.openxmlformats.org/drawingml/2006/picture">
+                <pic:pic xmlns:pic="http://schemas.openxmlformats.org/drawingml/2006/picture">
+                  <pic:nvPicPr>
+                    <pic:cNvPr id="1" name=""/>
+                    <pic:cNvPicPr/>
+                  </pic:nvPicPr>
+                  <pic:blipFill>
+                    <a:blip r:embed="rId13"/>
+                    <a:stretch>
+                      <a:fillRect/>
+                    </a:stretch>
+                  </pic:blipFill>
+                  <pic:spPr>
+                    <a:xfrm>
+                      <a:off x="0" y="0"/>
                       <a:ext cx="2619375" cy="561975"/>
                     </a:xfrm>
                     <a:prstGeom prst="rect">
@@ -7301,7 +7347,7 @@
     </w:p>
     <w:p/>
     <w:sectPr>
-      <w:footerReference w:type="default" r:id="rId13"/>
+      <w:footerReference w:type="default" r:id="rId14"/>
       <w:pgSz w:w="11906" w:h="16838"/>
       <w:pgMar w:top="1417" w:right="1417" w:bottom="1417" w:left="1417" w:header="708" w:footer="708" w:gutter="0"/>
       <w:pgNumType w:start="1"/>
@@ -7391,7 +7437,7 @@
           <w:rPr>
             <w:noProof/>
           </w:rPr>
-          <w:t>7</w:t>
+          <w:t>1</w:t>
         </w:r>
         <w:r>
           <w:fldChar w:fldCharType="end"/>
@@ -11510,7 +11556,7 @@
 </file>
 
 <file path=customXml/itemProps1.xml><?xml version="1.0" encoding="utf-8"?>
-<ds:datastoreItem xmlns:ds="http://schemas.openxmlformats.org/officeDocument/2006/customXml" ds:itemID="{87F989B7-0E65-476B-B039-677EEC22B540}">
+<ds:datastoreItem xmlns:ds="http://schemas.openxmlformats.org/officeDocument/2006/customXml" ds:itemID="{0271266F-FFF2-4B47-BCEC-ED9A8005233A}">
   <ds:schemaRefs>
     <ds:schemaRef ds:uri="http://schemas.openxmlformats.org/officeDocument/2006/bibliography"/>
   </ds:schemaRefs>

</xml_diff>